<commit_message>
re-arrange figures, add subtitles
</commit_message>
<xml_diff>
--- a/Results/sectoral_trends.docx
+++ b/Results/sectoral_trends.docx
@@ -214,7 +214,7 @@
         <w:pStyle w:val="BodyText"/>
       </w:pPr>
       <w:r>
-        <w:t xml:space="preserve">Latest update: 20 September, 2019, 17:39</w:t>
+        <w:t xml:space="preserve">Latest update: 23 September, 2019, 11:41</w:t>
       </w:r>
     </w:p>
     <w:p>
@@ -340,7 +340,7 @@
       <w:r>
         <w:drawing>
           <wp:inline>
-            <wp:extent cx="5334000" cy="6667500"/>
+            <wp:extent cx="5334000" cy="7334250"/>
             <wp:effectExtent b="0" l="0" r="0" t="0"/>
             <wp:docPr descr="" title="" id="1" name="Picture"/>
             <a:graphic>
@@ -361,7 +361,7 @@
                   <pic:spPr bwMode="auto">
                     <a:xfrm>
                       <a:off x="0" y="0"/>
-                      <a:ext cx="5334000" cy="6667500"/>
+                      <a:ext cx="5334000" cy="7334250"/>
                     </a:xfrm>
                     <a:prstGeom prst="rect">
                       <a:avLst/>

</xml_diff>

<commit_message>
fractions by income group added
</commit_message>
<xml_diff>
--- a/Results/sectoral_trends.docx
+++ b/Results/sectoral_trends.docx
@@ -214,7 +214,7 @@
         <w:pStyle w:val="BodyText"/>
       </w:pPr>
       <w:r>
-        <w:t xml:space="preserve">Latest update: 23 September, 2019, 11:41</w:t>
+        <w:t xml:space="preserve">Latest update: 23 September, 2019, 22:20</w:t>
       </w:r>
     </w:p>
     <w:p>
@@ -340,7 +340,7 @@
       <w:r>
         <w:drawing>
           <wp:inline>
-            <wp:extent cx="5334000" cy="7334250"/>
+            <wp:extent cx="5334000" cy="8001000"/>
             <wp:effectExtent b="0" l="0" r="0" t="0"/>
             <wp:docPr descr="" title="" id="1" name="Picture"/>
             <a:graphic>
@@ -361,7 +361,7 @@
                   <pic:spPr bwMode="auto">
                     <a:xfrm>
                       <a:off x="0" y="0"/>
-                      <a:ext cx="5334000" cy="7334250"/>
+                      <a:ext cx="5334000" cy="8001000"/>
                     </a:xfrm>
                     <a:prstGeom prst="rect">
                       <a:avLst/>
@@ -4702,7 +4702,7 @@
       <w:r>
         <w:drawing>
           <wp:inline>
-            <wp:extent cx="5334000" cy="6667500"/>
+            <wp:extent cx="5334000" cy="8001000"/>
             <wp:effectExtent b="0" l="0" r="0" t="0"/>
             <wp:docPr descr="" title="" id="1" name="Picture"/>
             <a:graphic>
@@ -4723,7 +4723,7 @@
                   <pic:spPr bwMode="auto">
                     <a:xfrm>
                       <a:off x="0" y="0"/>
-                      <a:ext cx="5334000" cy="6667500"/>
+                      <a:ext cx="5334000" cy="8001000"/>
                     </a:xfrm>
                     <a:prstGeom prst="rect">
                       <a:avLst/>
@@ -8971,7 +8971,7 @@
       <w:r>
         <w:drawing>
           <wp:inline>
-            <wp:extent cx="5334000" cy="6667500"/>
+            <wp:extent cx="5334000" cy="8001000"/>
             <wp:effectExtent b="0" l="0" r="0" t="0"/>
             <wp:docPr descr="" title="" id="1" name="Picture"/>
             <a:graphic>
@@ -8992,7 +8992,7 @@
                   <pic:spPr bwMode="auto">
                     <a:xfrm>
                       <a:off x="0" y="0"/>
-                      <a:ext cx="5334000" cy="6667500"/>
+                      <a:ext cx="5334000" cy="8001000"/>
                     </a:xfrm>
                     <a:prstGeom prst="rect">
                       <a:avLst/>
@@ -9892,7 +9892,7 @@
       <w:r>
         <w:drawing>
           <wp:inline>
-            <wp:extent cx="5334000" cy="6667500"/>
+            <wp:extent cx="5334000" cy="8001000"/>
             <wp:effectExtent b="0" l="0" r="0" t="0"/>
             <wp:docPr descr="" title="" id="1" name="Picture"/>
             <a:graphic>
@@ -9913,7 +9913,7 @@
                   <pic:spPr bwMode="auto">
                     <a:xfrm>
                       <a:off x="0" y="0"/>
-                      <a:ext cx="5334000" cy="6667500"/>
+                      <a:ext cx="5334000" cy="8001000"/>
                     </a:xfrm>
                     <a:prstGeom prst="rect">
                       <a:avLst/>
@@ -11278,7 +11278,7 @@
       <w:r>
         <w:drawing>
           <wp:inline>
-            <wp:extent cx="5334000" cy="6667500"/>
+            <wp:extent cx="5334000" cy="8001000"/>
             <wp:effectExtent b="0" l="0" r="0" t="0"/>
             <wp:docPr descr="" title="" id="1" name="Picture"/>
             <a:graphic>
@@ -11299,7 +11299,7 @@
                   <pic:spPr bwMode="auto">
                     <a:xfrm>
                       <a:off x="0" y="0"/>
-                      <a:ext cx="5334000" cy="6667500"/>
+                      <a:ext cx="5334000" cy="8001000"/>
                     </a:xfrm>
                     <a:prstGeom prst="rect">
                       <a:avLst/>

</xml_diff>